<commit_message>
Updates to Design Document
</commit_message>
<xml_diff>
--- a/final_documentation/DRAFT_UncommonSolutions_7_Design_Document.docx
+++ b/final_documentation/DRAFT_UncommonSolutions_7_Design_Document.docx
@@ -691,18 +691,8 @@
                 <w:sz w:val="20"/>
                 <w:szCs w:val="20"/>
               </w:rPr>
-              <w:t xml:space="preserve">Hither </w:t>
+              <w:t>Hither Guzha</w:t>
             </w:r>
-            <w:proofErr w:type="spellStart"/>
-            <w:r>
-              <w:rPr>
-                <w:rFonts w:ascii="Verdana" w:hAnsi="Verdana" w:cs="Calibri"/>
-                <w:sz w:val="20"/>
-                <w:szCs w:val="20"/>
-              </w:rPr>
-              <w:t>Guzha</w:t>
-            </w:r>
-            <w:proofErr w:type="spellEnd"/>
           </w:p>
         </w:tc>
         <w:tc>
@@ -1087,18 +1077,8 @@
                 <w:sz w:val="20"/>
                 <w:szCs w:val="20"/>
               </w:rPr>
-              <w:t xml:space="preserve">Hither </w:t>
+              <w:t>Hither Guzha</w:t>
             </w:r>
-            <w:proofErr w:type="spellStart"/>
-            <w:r>
-              <w:rPr>
-                <w:rFonts w:ascii="Verdana" w:hAnsi="Verdana" w:cs="Calibri"/>
-                <w:sz w:val="20"/>
-                <w:szCs w:val="20"/>
-              </w:rPr>
-              <w:t>Guzha</w:t>
-            </w:r>
-            <w:proofErr w:type="spellEnd"/>
           </w:p>
         </w:tc>
         <w:tc>
@@ -1365,25 +1345,7 @@
                 <w:sz w:val="20"/>
                 <w:szCs w:val="20"/>
               </w:rPr>
-              <w:t xml:space="preserve">Hither </w:t>
-            </w:r>
-            <w:proofErr w:type="spellStart"/>
-            <w:r>
-              <w:rPr>
-                <w:rFonts w:ascii="Verdana" w:hAnsi="Verdana" w:cs="Calibri"/>
-                <w:sz w:val="20"/>
-                <w:szCs w:val="20"/>
-              </w:rPr>
-              <w:t>Guzha</w:t>
-            </w:r>
-            <w:proofErr w:type="spellEnd"/>
-            <w:r>
-              <w:rPr>
-                <w:rFonts w:ascii="Verdana" w:hAnsi="Verdana" w:cs="Calibri"/>
-                <w:sz w:val="20"/>
-                <w:szCs w:val="20"/>
-              </w:rPr>
-              <w:t xml:space="preserve"> – </w:t>
+              <w:t xml:space="preserve">Hither Guzha – </w:t>
             </w:r>
             <w:r>
               <w:rPr>
@@ -3777,25 +3739,7 @@
           <w:sz w:val="20"/>
           <w:szCs w:val="20"/>
         </w:rPr>
-        <w:t xml:space="preserve"> in order to allow for universal </w:t>
-      </w:r>
-      <w:proofErr w:type="spellStart"/>
-      <w:r>
-        <w:rPr>
-          <w:rFonts w:ascii="Verdana" w:hAnsi="Verdana"/>
-          <w:sz w:val="20"/>
-          <w:szCs w:val="20"/>
-        </w:rPr>
-        <w:t>deployability</w:t>
-      </w:r>
-      <w:proofErr w:type="spellEnd"/>
-      <w:r>
-        <w:rPr>
-          <w:rFonts w:ascii="Verdana" w:hAnsi="Verdana"/>
-          <w:sz w:val="20"/>
-          <w:szCs w:val="20"/>
-        </w:rPr>
-        <w:t xml:space="preserve"> and access</w:t>
+        <w:t xml:space="preserve"> in order to allow for universal deployability and access</w:t>
       </w:r>
       <w:r>
         <w:rPr>
@@ -5035,10 +4979,10 @@
           <w:vertAlign w:val="subscript"/>
         </w:rPr>
         <w:drawing>
-          <wp:inline distT="0" distB="0" distL="0" distR="0" wp14:anchorId="01C56414" wp14:editId="1139D7DE">
-            <wp:extent cx="5943600" cy="2932430"/>
-            <wp:effectExtent l="0" t="0" r="0" b="1270"/>
-            <wp:docPr id="2" name="Picture 2"/>
+          <wp:inline distT="0" distB="0" distL="0" distR="0" wp14:anchorId="7303EE51" wp14:editId="1EAD4B76">
+            <wp:extent cx="5939790" cy="2910205"/>
+            <wp:effectExtent l="0" t="0" r="3810" b="4445"/>
+            <wp:docPr id="3" name="Picture 3"/>
             <wp:cNvGraphicFramePr>
               <a:graphicFrameLocks xmlns:a="http://schemas.openxmlformats.org/drawingml/2006/main" noChangeAspect="1"/>
             </wp:cNvGraphicFramePr>
@@ -5046,29 +4990,36 @@
               <a:graphicData uri="http://schemas.openxmlformats.org/drawingml/2006/picture">
                 <pic:pic xmlns:pic="http://schemas.openxmlformats.org/drawingml/2006/picture">
                   <pic:nvPicPr>
-                    <pic:cNvPr id="2" name="UCHR DDD.jpg"/>
-                    <pic:cNvPicPr/>
+                    <pic:cNvPr id="0" name="Picture 2"/>
+                    <pic:cNvPicPr>
+                      <a:picLocks noChangeAspect="1" noChangeArrowheads="1"/>
+                    </pic:cNvPicPr>
                   </pic:nvPicPr>
                   <pic:blipFill>
-                    <a:blip r:embed="rId10">
+                    <a:blip r:embed="rId10" cstate="print">
                       <a:extLst>
                         <a:ext uri="{28A0092B-C50C-407E-A947-70E740481C1C}">
                           <a14:useLocalDpi xmlns:a14="http://schemas.microsoft.com/office/drawing/2010/main" val="0"/>
                         </a:ext>
                       </a:extLst>
                     </a:blip>
+                    <a:srcRect/>
                     <a:stretch>
                       <a:fillRect/>
                     </a:stretch>
                   </pic:blipFill>
-                  <pic:spPr>
+                  <pic:spPr bwMode="auto">
                     <a:xfrm>
                       <a:off x="0" y="0"/>
-                      <a:ext cx="5943600" cy="2932430"/>
+                      <a:ext cx="5939790" cy="2910205"/>
                     </a:xfrm>
                     <a:prstGeom prst="rect">
                       <a:avLst/>
                     </a:prstGeom>
+                    <a:noFill/>
+                    <a:ln>
+                      <a:noFill/>
+                    </a:ln>
                   </pic:spPr>
                 </pic:pic>
               </a:graphicData>
@@ -5238,61 +5189,7 @@
           <w:sz w:val="20"/>
           <w:szCs w:val="20"/>
         </w:rPr>
-        <w:t xml:space="preserve">, containing the table with information on the individual user accounts and a linked table to log authentication attempts in. The presence of the </w:t>
-      </w:r>
-      <w:proofErr w:type="spellStart"/>
-      <w:r>
-        <w:rPr>
-          <w:rFonts w:ascii="Verdana" w:hAnsi="Verdana"/>
-          <w:sz w:val="20"/>
-          <w:szCs w:val="20"/>
-        </w:rPr>
-        <w:t>AccessLogTable</w:t>
-      </w:r>
-      <w:proofErr w:type="spellEnd"/>
-      <w:r>
-        <w:rPr>
-          <w:rFonts w:ascii="Verdana" w:hAnsi="Verdana"/>
-          <w:sz w:val="20"/>
-          <w:szCs w:val="20"/>
-        </w:rPr>
-        <w:t xml:space="preserve"> allows for database level tracking of frequency of failed login attempts as well as an audit log of all successful system logins. At this time, this is the only database level logging implemented for this program, though future revisions may incorporate this capability to all data tables for record-level audit tracking. For all users who are not system administrator accounts, the table entry in </w:t>
-      </w:r>
-      <w:proofErr w:type="spellStart"/>
-      <w:r>
-        <w:rPr>
-          <w:rFonts w:ascii="Verdana" w:hAnsi="Verdana"/>
-          <w:sz w:val="20"/>
-          <w:szCs w:val="20"/>
-        </w:rPr>
-        <w:t>UserLoginTable</w:t>
-      </w:r>
-      <w:proofErr w:type="spellEnd"/>
-      <w:r>
-        <w:rPr>
-          <w:rFonts w:ascii="Verdana" w:hAnsi="Verdana"/>
-          <w:sz w:val="20"/>
-          <w:szCs w:val="20"/>
-        </w:rPr>
-        <w:t xml:space="preserve"> will link to an entry in </w:t>
-      </w:r>
-      <w:proofErr w:type="spellStart"/>
-      <w:r>
-        <w:rPr>
-          <w:rFonts w:ascii="Verdana" w:hAnsi="Verdana"/>
-          <w:sz w:val="20"/>
-          <w:szCs w:val="20"/>
-        </w:rPr>
-        <w:t>PersonnelTable</w:t>
-      </w:r>
-      <w:proofErr w:type="spellEnd"/>
-      <w:r>
-        <w:rPr>
-          <w:rFonts w:ascii="Verdana" w:hAnsi="Verdana"/>
-          <w:sz w:val="20"/>
-          <w:szCs w:val="20"/>
-        </w:rPr>
-        <w:t xml:space="preserve"> in a one-to one relationship.</w:t>
+        <w:t>, containing the table with information on the individual user accounts and a linked table to log authentication attempts in. The presence of the AccessLogTable allows for database level tracking of frequency of failed login attempts as well as an audit log of all successful system logins. At this time, this is the only database level logging implemented for this program, though future revisions may incorporate this capability to all data tables for record-level audit tracking. For all users who are not system administrator accounts, the table entry in UserLoginTable will link to an entry in PersonnelTable in a one-to one relationship.</w:t>
       </w:r>
     </w:p>
     <w:p>
@@ -5320,16 +5217,7 @@
           <w:sz w:val="20"/>
           <w:szCs w:val="20"/>
         </w:rPr>
-        <w:t xml:space="preserve">The personnel data section is a little more complicated than that of the authentication data, but only to allow for more flexibility in data storage for individual records. Each entry in the </w:t>
-      </w:r>
-      <w:proofErr w:type="spellStart"/>
-      <w:r>
-        <w:rPr>
-          <w:rFonts w:ascii="Verdana" w:hAnsi="Verdana"/>
-          <w:sz w:val="20"/>
-          <w:szCs w:val="20"/>
-        </w:rPr>
-        <w:t>Personnel</w:t>
+        <w:t xml:space="preserve">The personnel data section is a little more complicated than that of the authentication data, but only to allow for more flexibility in data storage for individual records. </w:t>
       </w:r>
       <w:bookmarkStart w:id="38" w:name="_GoBack"/>
       <w:bookmarkEnd w:id="38"/>
@@ -5339,52 +5227,7 @@
           <w:sz w:val="20"/>
           <w:szCs w:val="20"/>
         </w:rPr>
-        <w:t>Table</w:t>
-      </w:r>
-      <w:proofErr w:type="spellEnd"/>
-      <w:r>
-        <w:rPr>
-          <w:rFonts w:ascii="Verdana" w:hAnsi="Verdana"/>
-          <w:sz w:val="20"/>
-          <w:szCs w:val="20"/>
-        </w:rPr>
-        <w:t xml:space="preserve"> can be a part of zero, one, or many groups based on the number of entries in the </w:t>
-      </w:r>
-      <w:proofErr w:type="spellStart"/>
-      <w:r>
-        <w:rPr>
-          <w:rFonts w:ascii="Verdana" w:hAnsi="Verdana"/>
-          <w:sz w:val="20"/>
-          <w:szCs w:val="20"/>
-        </w:rPr>
-        <w:t>UserGroupTable</w:t>
-      </w:r>
-      <w:proofErr w:type="spellEnd"/>
-      <w:r>
-        <w:rPr>
-          <w:rFonts w:ascii="Verdana" w:hAnsi="Verdana"/>
-          <w:sz w:val="20"/>
-          <w:szCs w:val="20"/>
-        </w:rPr>
-        <w:t xml:space="preserve"> that </w:t>
-      </w:r>
-      <w:proofErr w:type="spellStart"/>
-      <w:r>
-        <w:rPr>
-          <w:rFonts w:ascii="Verdana" w:hAnsi="Verdana"/>
-          <w:sz w:val="20"/>
-          <w:szCs w:val="20"/>
-        </w:rPr>
-        <w:t>employee_number</w:t>
-      </w:r>
-      <w:proofErr w:type="spellEnd"/>
-      <w:r>
-        <w:rPr>
-          <w:rFonts w:ascii="Verdana" w:hAnsi="Verdana"/>
-          <w:sz w:val="20"/>
-          <w:szCs w:val="20"/>
-        </w:rPr>
-        <w:t xml:space="preserve"> is associate with, this flexibility allows for personnel to work across multiple departments and have that reflected in their personnel record, something most systems do not accommodate. In much the same way, as personnel change jobs, the jobs themselves are still present and can be reassigned to a new personnel record to reflect the change in who is occupying that position without requiring the re-entry of the job title or job description. As individuals progress within the company, the number of training records, personnel records, and resumes on file can shift and grow with the individual, in order to effectively capture </w:t>
+        <w:t xml:space="preserve">In much the same way, as personnel change jobs, the jobs themselves are still present and can be reassigned to a new personnel record to reflect the change in who is occupying that position without requiring the re-entry of the job title or job description. As individuals progress within the company, the number of training records, personnel records, and resumes on file can shift and grow with the individual, in order to effectively capture </w:t>
       </w:r>
       <w:r>
         <w:rPr>
@@ -5408,7 +5251,6 @@
           <w:sz w:val="20"/>
           <w:szCs w:val="20"/>
         </w:rPr>
-        <w:lastRenderedPageBreak/>
         <w:t>have</w:t>
       </w:r>
       <w:r>
@@ -5445,6 +5287,7 @@
           <w:sz w:val="20"/>
           <w:szCs w:val="20"/>
         </w:rPr>
+        <w:lastRenderedPageBreak/>
         <w:t xml:space="preserve">Overall, it’s a </w:t>
       </w:r>
       <w:r>
@@ -5864,8 +5707,17 @@
           <w:sz w:val="20"/>
           <w:szCs w:val="20"/>
         </w:rPr>
+        <w:t xml:space="preserve">The User Interface presented after completion of the login process will depend on the level of access associated with the individual user account. The interface presented to a standard </w:t>
+      </w:r>
+      <w:r>
+        <w:rPr>
+          <w:rFonts w:ascii="Verdana" w:hAnsi="Verdana"/>
+          <w:noProof/>
+          <w:sz w:val="20"/>
+          <w:szCs w:val="20"/>
+        </w:rPr>
         <w:lastRenderedPageBreak/>
-        <w:t>The User Interface presented after completion of the login process will depend on the level of access associated with the individual user account. The interface presented to a standard user will vary significantly from that presented to a system administrator as outlined in the wireframes presented in the appendix.</w:t>
+        <w:t>user will vary significantly from that presented to a system administrator as outlined in the wireframes presented in the appendix.</w:t>
       </w:r>
     </w:p>
     <w:p>
@@ -6515,27 +6367,7 @@
           <w:szCs w:val="20"/>
           <w:u w:val="single"/>
         </w:rPr>
-        <w:t xml:space="preserve">Hither </w:t>
-      </w:r>
-      <w:proofErr w:type="spellStart"/>
-      <w:r>
-        <w:rPr>
-          <w:rFonts w:ascii="Verdana" w:hAnsi="Verdana"/>
-          <w:sz w:val="20"/>
-          <w:szCs w:val="20"/>
-          <w:u w:val="single"/>
-        </w:rPr>
-        <w:t>Guzha</w:t>
-      </w:r>
-      <w:proofErr w:type="spellEnd"/>
-      <w:r>
-        <w:rPr>
-          <w:rFonts w:ascii="Verdana" w:hAnsi="Verdana"/>
-          <w:sz w:val="20"/>
-          <w:szCs w:val="20"/>
-          <w:u w:val="single"/>
-        </w:rPr>
-        <w:t>_</w:t>
+        <w:t>Hither Guzha_</w:t>
       </w:r>
       <w:r>
         <w:rPr>
@@ -6577,18 +6409,8 @@
           <w:sz w:val="20"/>
           <w:szCs w:val="20"/>
         </w:rPr>
-        <w:t xml:space="preserve"> – Hither </w:t>
-      </w:r>
-      <w:proofErr w:type="spellStart"/>
-      <w:r>
-        <w:rPr>
-          <w:rFonts w:ascii="Verdana" w:hAnsi="Verdana"/>
-          <w:sz w:val="20"/>
-          <w:szCs w:val="20"/>
-        </w:rPr>
-        <w:t>Guzha</w:t>
-      </w:r>
-      <w:proofErr w:type="spellEnd"/>
+        <w:t xml:space="preserve"> – Hither Guzha</w:t>
+      </w:r>
     </w:p>
     <w:p>
       <w:pPr>
@@ -6627,17 +6449,7 @@
           <w:sz w:val="20"/>
           <w:szCs w:val="20"/>
         </w:rPr>
-        <w:t xml:space="preserve">Approved </w:t>
-      </w:r>
-      <w:proofErr w:type="spellStart"/>
-      <w:r>
-        <w:rPr>
-          <w:rFonts w:ascii="Verdana" w:hAnsi="Verdana"/>
-          <w:b/>
-          <w:sz w:val="20"/>
-          <w:szCs w:val="20"/>
-        </w:rPr>
-        <w:t>by</w:t>
+        <w:t>Approved by</w:t>
       </w:r>
       <w:r>
         <w:rPr>
@@ -6654,17 +6466,7 @@
           <w:szCs w:val="20"/>
           <w:u w:val="single"/>
         </w:rPr>
-        <w:t>Michael</w:t>
-      </w:r>
-      <w:proofErr w:type="spellEnd"/>
-      <w:r>
-        <w:rPr>
-          <w:rFonts w:ascii="Verdana" w:hAnsi="Verdana"/>
-          <w:sz w:val="20"/>
-          <w:szCs w:val="20"/>
-          <w:u w:val="single"/>
-        </w:rPr>
-        <w:t xml:space="preserve"> Kiefer</w:t>
+        <w:t>Michael Kiefer</w:t>
       </w:r>
       <w:r>
         <w:rPr>
@@ -6765,17 +6567,7 @@
           <w:sz w:val="20"/>
           <w:szCs w:val="20"/>
         </w:rPr>
-        <w:t xml:space="preserve">Approved </w:t>
-      </w:r>
-      <w:proofErr w:type="spellStart"/>
-      <w:r>
-        <w:rPr>
-          <w:rFonts w:ascii="Verdana" w:hAnsi="Verdana"/>
-          <w:b/>
-          <w:sz w:val="20"/>
-          <w:szCs w:val="20"/>
-        </w:rPr>
-        <w:t>by</w:t>
+        <w:t>Approved by</w:t>
       </w:r>
       <w:r>
         <w:rPr>
@@ -6792,17 +6584,7 @@
           <w:szCs w:val="20"/>
           <w:u w:val="single"/>
         </w:rPr>
-        <w:t>Andrew</w:t>
-      </w:r>
-      <w:proofErr w:type="spellEnd"/>
-      <w:r>
-        <w:rPr>
-          <w:rFonts w:ascii="Verdana" w:hAnsi="Verdana"/>
-          <w:sz w:val="20"/>
-          <w:szCs w:val="20"/>
-          <w:u w:val="single"/>
-        </w:rPr>
-        <w:t xml:space="preserve"> Benson</w:t>
+        <w:t>Andrew Benson</w:t>
       </w:r>
       <w:r>
         <w:rPr>
@@ -6900,17 +6682,7 @@
           <w:sz w:val="20"/>
           <w:szCs w:val="20"/>
         </w:rPr>
-        <w:t xml:space="preserve">Approved </w:t>
-      </w:r>
-      <w:proofErr w:type="spellStart"/>
-      <w:r>
-        <w:rPr>
-          <w:rFonts w:ascii="Verdana" w:hAnsi="Verdana"/>
-          <w:b/>
-          <w:sz w:val="20"/>
-          <w:szCs w:val="20"/>
-        </w:rPr>
-        <w:t>by</w:t>
+        <w:t>Approved by</w:t>
       </w:r>
       <w:r>
         <w:rPr>
@@ -6935,17 +6707,7 @@
           <w:szCs w:val="20"/>
           <w:u w:val="single"/>
         </w:rPr>
-        <w:t>onn</w:t>
-      </w:r>
-      <w:proofErr w:type="spellEnd"/>
-      <w:r>
-        <w:rPr>
-          <w:rFonts w:ascii="Verdana" w:hAnsi="Verdana"/>
-          <w:sz w:val="20"/>
-          <w:szCs w:val="20"/>
-          <w:u w:val="single"/>
-        </w:rPr>
-        <w:t xml:space="preserve"> Eddy____</w:t>
+        <w:t>onn Eddy____</w:t>
       </w:r>
       <w:r>
         <w:rPr>
@@ -7031,17 +6793,7 @@
           <w:sz w:val="20"/>
           <w:szCs w:val="20"/>
         </w:rPr>
-        <w:t xml:space="preserve">Approved </w:t>
-      </w:r>
-      <w:proofErr w:type="spellStart"/>
-      <w:r>
-        <w:rPr>
-          <w:rFonts w:ascii="Verdana" w:hAnsi="Verdana"/>
-          <w:b/>
-          <w:sz w:val="20"/>
-          <w:szCs w:val="20"/>
-        </w:rPr>
-        <w:t>by</w:t>
+        <w:t>Approved by</w:t>
       </w:r>
       <w:r>
         <w:rPr>
@@ -7058,17 +6810,7 @@
           <w:szCs w:val="20"/>
           <w:u w:val="single"/>
         </w:rPr>
-        <w:t>Sean</w:t>
-      </w:r>
-      <w:proofErr w:type="spellEnd"/>
-      <w:r>
-        <w:rPr>
-          <w:rFonts w:ascii="Verdana" w:hAnsi="Verdana"/>
-          <w:sz w:val="20"/>
-          <w:szCs w:val="20"/>
-          <w:u w:val="single"/>
-        </w:rPr>
-        <w:t xml:space="preserve"> Mooneyham___</w:t>
+        <w:t>Sean Mooneyham___</w:t>
       </w:r>
       <w:r>
         <w:rPr>
@@ -7154,17 +6896,7 @@
           <w:sz w:val="20"/>
           <w:szCs w:val="20"/>
         </w:rPr>
-        <w:t xml:space="preserve">Approved </w:t>
-      </w:r>
-      <w:proofErr w:type="spellStart"/>
-      <w:r>
-        <w:rPr>
-          <w:rFonts w:ascii="Verdana" w:hAnsi="Verdana"/>
-          <w:b/>
-          <w:sz w:val="20"/>
-          <w:szCs w:val="20"/>
-        </w:rPr>
-        <w:t>by</w:t>
+        <w:t>Approved by</w:t>
       </w:r>
       <w:r>
         <w:rPr>
@@ -7181,17 +6913,7 @@
           <w:szCs w:val="20"/>
           <w:u w:val="single"/>
         </w:rPr>
-        <w:t>Chase</w:t>
-      </w:r>
-      <w:proofErr w:type="spellEnd"/>
-      <w:r>
-        <w:rPr>
-          <w:rFonts w:ascii="Verdana" w:hAnsi="Verdana"/>
-          <w:sz w:val="20"/>
-          <w:szCs w:val="20"/>
-          <w:u w:val="single"/>
-        </w:rPr>
-        <w:t xml:space="preserve"> Thorpe____</w:t>
+        <w:t>Chase Thorpe____</w:t>
       </w:r>
       <w:r>
         <w:rPr>
@@ -7600,23 +7322,13 @@
           <w:szCs w:val="20"/>
         </w:rPr>
       </w:pPr>
-      <w:proofErr w:type="spellStart"/>
-      <w:r>
-        <w:rPr>
-          <w:rFonts w:ascii="Verdana" w:hAnsi="Verdana"/>
-          <w:sz w:val="20"/>
-          <w:szCs w:val="20"/>
-        </w:rPr>
-        <w:t>Alexsoft</w:t>
-      </w:r>
-      <w:proofErr w:type="spellEnd"/>
-      <w:r>
-        <w:rPr>
-          <w:rFonts w:ascii="Verdana" w:hAnsi="Verdana"/>
-          <w:sz w:val="20"/>
-          <w:szCs w:val="20"/>
-        </w:rPr>
-        <w:t xml:space="preserve">. Technical Documentation in Software Development: Types, Best Practices, and Tools. Retrieved from: </w:t>
+      <w:r>
+        <w:rPr>
+          <w:rFonts w:ascii="Verdana" w:hAnsi="Verdana"/>
+          <w:sz w:val="20"/>
+          <w:szCs w:val="20"/>
+        </w:rPr>
+        <w:t xml:space="preserve">Alexsoft. Technical Documentation in Software Development: Types, Best Practices, and Tools. Retrieved from: </w:t>
       </w:r>
       <w:hyperlink r:id="rId14" w:history="1">
         <w:r>
@@ -10260,18 +9972,8 @@
                                   <w:i/>
                                   <w:sz w:val="23"/>
                                 </w:rPr>
-                                <w:t xml:space="preserve"> </w:t>
+                                <w:t xml:space="preserve"> etc</w:t>
                               </w:r>
-                              <w:proofErr w:type="spellStart"/>
-                              <w:r>
-                                <w:rPr>
-                                  <w:rFonts w:eastAsia="Arial" w:cs="Arial"/>
-                                  <w:i/>
-                                  <w:sz w:val="23"/>
-                                </w:rPr>
-                                <w:t>etc</w:t>
-                              </w:r>
-                              <w:proofErr w:type="spellEnd"/>
                             </w:p>
                           </w:txbxContent>
                         </wps:txbx>
@@ -10767,18 +10469,8 @@
                                 <w:i/>
                                 <w:sz w:val="23"/>
                               </w:rPr>
-                              <w:t xml:space="preserve">job identifier, </w:t>
+                              <w:t>job identifier, etc</w:t>
                             </w:r>
-                            <w:proofErr w:type="spellStart"/>
-                            <w:r>
-                              <w:rPr>
-                                <w:rFonts w:eastAsia="Arial" w:cs="Arial"/>
-                                <w:i/>
-                                <w:sz w:val="23"/>
-                              </w:rPr>
-                              <w:t>etc</w:t>
-                            </w:r>
-                            <w:proofErr w:type="spellEnd"/>
                           </w:p>
                         </w:txbxContent>
                       </wps:txbx>
@@ -18093,7 +17785,7 @@
         <w:sz w:val="16"/>
         <w:szCs w:val="16"/>
       </w:rPr>
-      <w:t>11/23/2019</w:t>
+      <w:t>12/13/2019</w:t>
     </w:r>
     <w:r>
       <w:rPr>
@@ -21225,7 +20917,7 @@
 </file>
 
 <file path=customXml/itemProps1.xml><?xml version="1.0" encoding="utf-8"?>
-<ds:datastoreItem xmlns:ds="http://schemas.openxmlformats.org/officeDocument/2006/customXml" ds:itemID="{7D71C696-34B3-49B1-A360-116A8B7C6C6F}">
+<ds:datastoreItem xmlns:ds="http://schemas.openxmlformats.org/officeDocument/2006/customXml" ds:itemID="{23FA0239-7E8F-47AB-BF91-AC77B1CFB5CC}">
   <ds:schemaRefs>
     <ds:schemaRef ds:uri="http://schemas.openxmlformats.org/officeDocument/2006/bibliography"/>
   </ds:schemaRefs>

</xml_diff>